<commit_message>
Small edits to submission 3 docs. This is the final version submitted on 2019-11-08.
</commit_message>
<xml_diff>
--- a/manuscript/submit-3/Aiello-Lammens-Reconstructing-F-alnus-spread-Sub-3.docx
+++ b/manuscript/submit-3/Aiello-Lammens-Reconstructing-F-alnus-spread-Sub-3.docx
@@ -134,6 +134,13 @@
         </w:rPr>
         <w:t>scale dependent</w:t>
       </w:r>
+      <w:r>
+        <w:rPr>
+          <w:rStyle w:val="FootnoteReference"/>
+          <w:rFonts w:ascii="Times New Roman" w:hAnsi="Times New Roman" w:cs="Times New Roman"/>
+        </w:rPr>
+        <w:footnoteReference w:id="1"/>
+      </w:r>
     </w:p>
     <w:p>
       <w:pPr>
@@ -2349,6 +2356,40 @@
       <w:r>
         <w:rPr>
           <w:rFonts w:ascii="Times New Roman" w:hAnsi="Times New Roman" w:cs="Times New Roman"/>
+          <w:i/>
+          <w:color w:val="000000" w:themeColor="text1"/>
+        </w:rPr>
+        <w:t xml:space="preserve"> </w:t>
+      </w:r>
+      <w:r>
+        <w:rPr>
+          <w:rFonts w:ascii="Times New Roman" w:hAnsi="Times New Roman" w:cs="Times New Roman"/>
+          <w:iCs/>
+          <w:color w:val="000000" w:themeColor="text1"/>
+        </w:rPr>
+        <w:t>(</w:t>
+      </w:r>
+      <w:proofErr w:type="spellStart"/>
+      <w:r>
+        <w:rPr>
+          <w:rFonts w:ascii="Times New Roman" w:hAnsi="Times New Roman" w:cs="Times New Roman"/>
+          <w:iCs/>
+          <w:color w:val="000000" w:themeColor="text1"/>
+        </w:rPr>
+        <w:t>Rhamnaceae</w:t>
+      </w:r>
+      <w:proofErr w:type="spellEnd"/>
+      <w:r>
+        <w:rPr>
+          <w:rFonts w:ascii="Times New Roman" w:hAnsi="Times New Roman" w:cs="Times New Roman"/>
+          <w:iCs/>
+          <w:color w:val="000000" w:themeColor="text1"/>
+        </w:rPr>
+        <w:t>)</w:t>
+      </w:r>
+      <w:r>
+        <w:rPr>
+          <w:rFonts w:ascii="Times New Roman" w:hAnsi="Times New Roman" w:cs="Times New Roman"/>
           <w:color w:val="000000" w:themeColor="text1"/>
         </w:rPr>
         <w:t>, showing</w:t>
@@ -3743,7 +3784,21 @@
         <w:rPr>
           <w:rFonts w:ascii="Times New Roman" w:hAnsi="Times New Roman" w:cs="Times New Roman"/>
         </w:rPr>
-        <w:t xml:space="preserve"> Rutgers Chrysler Herbarium, Miami University of Ohio Herbarium, Carnegie Mellon Herbarium</w:t>
+        <w:t xml:space="preserve"> </w:t>
+      </w:r>
+      <w:r>
+        <w:rPr>
+          <w:rFonts w:ascii="Times New Roman" w:hAnsi="Times New Roman" w:cs="Times New Roman"/>
+        </w:rPr>
+        <w:t xml:space="preserve">Brooklyn Botanic Garden, </w:t>
+      </w:r>
+      <w:bookmarkStart w:id="2" w:name="_GoBack"/>
+      <w:bookmarkEnd w:id="2"/>
+      <w:r>
+        <w:rPr>
+          <w:rFonts w:ascii="Times New Roman" w:hAnsi="Times New Roman" w:cs="Times New Roman"/>
+        </w:rPr>
+        <w:t>Rutgers Chrysler Herbarium, Miami University of Ohio Herbarium, Carnegie Mellon Herbarium</w:t>
       </w:r>
       <w:r>
         <w:rPr>
@@ -3888,14 +3943,14 @@
         <w:rPr>
           <w:rFonts w:ascii="Times New Roman" w:hAnsi="Times New Roman" w:cs="Times New Roman"/>
         </w:rPr>
-        <w:t xml:space="preserve">Similarly, I excluded any </w:t>
+        <w:t xml:space="preserve">Similarly, I </w:t>
       </w:r>
       <w:r>
         <w:rPr>
           <w:rFonts w:ascii="Times New Roman" w:hAnsi="Times New Roman" w:cs="Times New Roman"/>
         </w:rPr>
         <w:lastRenderedPageBreak/>
-        <w:t xml:space="preserve">presences from the literature search corresponding with herbarium specimens. </w:t>
+        <w:t xml:space="preserve">excluded any presences from the literature search corresponding with herbarium specimens. </w:t>
       </w:r>
       <w:r>
         <w:rPr>
@@ -5496,13 +5551,7 @@
         <w:rPr>
           <w:rFonts w:ascii="Times New Roman" w:hAnsi="Times New Roman" w:cs="Times New Roman"/>
         </w:rPr>
-        <w:t>Betulaceae</w:t>
-      </w:r>
-      <w:r>
-        <w:rPr>
-          <w:rFonts w:ascii="Times New Roman" w:hAnsi="Times New Roman" w:cs="Times New Roman"/>
-        </w:rPr>
-        <w:t xml:space="preserve">; </w:t>
+        <w:t xml:space="preserve">Betulaceae; </w:t>
       </w:r>
       <w:r>
         <w:rPr>
@@ -9838,8 +9887,8 @@
         </w:rPr>
         <w:t xml:space="preserve"> century. </w:t>
       </w:r>
-      <w:bookmarkStart w:id="2" w:name="OLE_LINK1"/>
-      <w:bookmarkStart w:id="3" w:name="OLE_LINK2"/>
+      <w:bookmarkStart w:id="3" w:name="OLE_LINK1"/>
+      <w:bookmarkStart w:id="4" w:name="OLE_LINK2"/>
       <w:r>
         <w:rPr>
           <w:rFonts w:ascii="Times New Roman" w:hAnsi="Times New Roman" w:cs="Times New Roman"/>
@@ -9886,8 +9935,8 @@
         </w:rPr>
         <w:t xml:space="preserve"> that early in the invasion history</w:t>
       </w:r>
-      <w:bookmarkEnd w:id="2"/>
       <w:bookmarkEnd w:id="3"/>
+      <w:bookmarkEnd w:id="4"/>
       <w:r>
         <w:rPr>
           <w:rFonts w:ascii="Times New Roman" w:hAnsi="Times New Roman" w:cs="Times New Roman"/>
@@ -10314,8 +10363,6 @@
         </w:rPr>
         <w:t>Unlike the observed data, the mean of the ratio over all permutations only declines slightly until 1875</w:t>
       </w:r>
-      <w:bookmarkStart w:id="4" w:name="_GoBack"/>
-      <w:bookmarkEnd w:id="4"/>
       <w:r>
         <w:rPr>
           <w:rFonts w:ascii="Times New Roman" w:hAnsi="Times New Roman" w:cs="Times New Roman"/>
@@ -22177,6 +22224,106 @@
     </w:sectPr>
   </w:body>
 </w:document>
+</file>
+
+<file path=word/endnotes.xml><?xml version="1.0" encoding="utf-8"?>
+<w:endnotes xmlns:wpc="http://schemas.microsoft.com/office/word/2010/wordprocessingCanvas" xmlns:cx="http://schemas.microsoft.com/office/drawing/2014/chartex" xmlns:cx1="http://schemas.microsoft.com/office/drawing/2015/9/8/chartex" xmlns:cx2="http://schemas.microsoft.com/office/drawing/2015/10/21/chartex" xmlns:cx3="http://schemas.microsoft.com/office/drawing/2016/5/9/chartex" xmlns:cx4="http://schemas.microsoft.com/office/drawing/2016/5/10/chartex" xmlns:cx5="http://schemas.microsoft.com/office/drawing/2016/5/11/chartex" xmlns:cx6="http://schemas.microsoft.com/office/drawing/2016/5/12/chartex" xmlns:cx7="http://schemas.microsoft.com/office/drawing/2016/5/13/chartex" xmlns:cx8="http://schemas.microsoft.com/office/drawing/2016/5/14/chartex" xmlns:mc="http://schemas.openxmlformats.org/markup-compatibility/2006" xmlns:aink="http://schemas.microsoft.com/office/drawing/2016/ink" xmlns:am3d="http://schemas.microsoft.com/office/drawing/2017/model3d" xmlns:o="urn:schemas-microsoft-com:office:office" xmlns:r="http://schemas.openxmlformats.org/officeDocument/2006/relationships" xmlns:m="http://schemas.openxmlformats.org/officeDocument/2006/math" xmlns:v="urn:schemas-microsoft-com:vml" xmlns:wp14="http://schemas.microsoft.com/office/word/2010/wordprocessingDrawing" xmlns:wp="http://schemas.openxmlformats.org/drawingml/2006/wordprocessingDrawing" xmlns:w10="urn:schemas-microsoft-com:office:word" xmlns:w="http://schemas.openxmlformats.org/wordprocessingml/2006/main" xmlns:w14="http://schemas.microsoft.com/office/word/2010/wordml" xmlns:w15="http://schemas.microsoft.com/office/word/2012/wordml" xmlns:w16cid="http://schemas.microsoft.com/office/word/2016/wordml/cid" xmlns:w16se="http://schemas.microsoft.com/office/word/2015/wordml/symex" xmlns:wpg="http://schemas.microsoft.com/office/word/2010/wordprocessingGroup" xmlns:wpi="http://schemas.microsoft.com/office/word/2010/wordprocessingInk" xmlns:wne="http://schemas.microsoft.com/office/word/2006/wordml" xmlns:wps="http://schemas.microsoft.com/office/word/2010/wordprocessingShape" mc:Ignorable="w14 w15 w16se w16cid wp14">
+  <w:endnote w:type="separator" w:id="-1">
+    <w:p>
+      <w:r>
+        <w:separator/>
+      </w:r>
+    </w:p>
+  </w:endnote>
+  <w:endnote w:type="continuationSeparator" w:id="0">
+    <w:p>
+      <w:r>
+        <w:continuationSeparator/>
+      </w:r>
+    </w:p>
+  </w:endnote>
+</w:endnotes>
+</file>
+
+<file path=word/footnotes.xml><?xml version="1.0" encoding="utf-8"?>
+<w:footnotes xmlns:wpc="http://schemas.microsoft.com/office/word/2010/wordprocessingCanvas" xmlns:cx="http://schemas.microsoft.com/office/drawing/2014/chartex" xmlns:cx1="http://schemas.microsoft.com/office/drawing/2015/9/8/chartex" xmlns:cx2="http://schemas.microsoft.com/office/drawing/2015/10/21/chartex" xmlns:cx3="http://schemas.microsoft.com/office/drawing/2016/5/9/chartex" xmlns:cx4="http://schemas.microsoft.com/office/drawing/2016/5/10/chartex" xmlns:cx5="http://schemas.microsoft.com/office/drawing/2016/5/11/chartex" xmlns:cx6="http://schemas.microsoft.com/office/drawing/2016/5/12/chartex" xmlns:cx7="http://schemas.microsoft.com/office/drawing/2016/5/13/chartex" xmlns:cx8="http://schemas.microsoft.com/office/drawing/2016/5/14/chartex" xmlns:mc="http://schemas.openxmlformats.org/markup-compatibility/2006" xmlns:aink="http://schemas.microsoft.com/office/drawing/2016/ink" xmlns:am3d="http://schemas.microsoft.com/office/drawing/2017/model3d" xmlns:o="urn:schemas-microsoft-com:office:office" xmlns:r="http://schemas.openxmlformats.org/officeDocument/2006/relationships" xmlns:m="http://schemas.openxmlformats.org/officeDocument/2006/math" xmlns:v="urn:schemas-microsoft-com:vml" xmlns:wp14="http://schemas.microsoft.com/office/word/2010/wordprocessingDrawing" xmlns:wp="http://schemas.openxmlformats.org/drawingml/2006/wordprocessingDrawing" xmlns:w10="urn:schemas-microsoft-com:office:word" xmlns:w="http://schemas.openxmlformats.org/wordprocessingml/2006/main" xmlns:w14="http://schemas.microsoft.com/office/word/2010/wordml" xmlns:w15="http://schemas.microsoft.com/office/word/2012/wordml" xmlns:w16cid="http://schemas.microsoft.com/office/word/2016/wordml/cid" xmlns:w16se="http://schemas.microsoft.com/office/word/2015/wordml/symex" xmlns:wpg="http://schemas.microsoft.com/office/word/2010/wordprocessingGroup" xmlns:wpi="http://schemas.microsoft.com/office/word/2010/wordprocessingInk" xmlns:wne="http://schemas.microsoft.com/office/word/2006/wordml" xmlns:wps="http://schemas.microsoft.com/office/word/2010/wordprocessingShape" mc:Ignorable="w14 w15 w16se w16cid wp14">
+  <w:footnote w:type="separator" w:id="-1">
+    <w:p>
+      <w:r>
+        <w:separator/>
+      </w:r>
+    </w:p>
+  </w:footnote>
+  <w:footnote w:type="continuationSeparator" w:id="0">
+    <w:p>
+      <w:r>
+        <w:continuationSeparator/>
+      </w:r>
+    </w:p>
+  </w:footnote>
+  <w:footnote w:id="1">
+    <w:p>
+      <w:pPr>
+        <w:pStyle w:val="FootnoteText"/>
+      </w:pPr>
+      <w:r>
+        <w:rPr>
+          <w:rStyle w:val="FootnoteReference"/>
+        </w:rPr>
+        <w:footnoteRef/>
+      </w:r>
+      <w:r>
+        <w:t xml:space="preserve"> The author thanks the curators and s</w:t>
+      </w:r>
+      <w:r>
+        <w:t xml:space="preserve">taff at several herbaria </w:t>
+      </w:r>
+      <w:r>
+        <w:t xml:space="preserve">for </w:t>
+      </w:r>
+      <w:r>
+        <w:t>provid</w:t>
+      </w:r>
+      <w:r>
+        <w:t>ing</w:t>
+      </w:r>
+      <w:r>
+        <w:t xml:space="preserve"> the data necessary to carry</w:t>
+      </w:r>
+      <w:r>
+        <w:t xml:space="preserve"> </w:t>
+      </w:r>
+      <w:r>
+        <w:t xml:space="preserve">out </w:t>
+      </w:r>
+      <w:r>
+        <w:t>this work, i</w:t>
+      </w:r>
+      <w:r>
+        <w:t xml:space="preserve">ncluding Steve Glenn at Brooklyn Botanic Garden, Alan Whittemore at the U. S. National Arboretum, Bonnie Isaac at the Carnegie Museum of Natural History, Sean Lynch at Chrysler Herbarium, Michael Vincent at W. S. </w:t>
+      </w:r>
+      <w:proofErr w:type="spellStart"/>
+      <w:r>
+        <w:t>Turrell</w:t>
+      </w:r>
+      <w:proofErr w:type="spellEnd"/>
+      <w:r>
+        <w:t xml:space="preserve"> Herbarium</w:t>
+      </w:r>
+      <w:r>
+        <w:t>, and Patricia Fox at The Cleveland Museum of Natural History</w:t>
+      </w:r>
+      <w:r>
+        <w:t xml:space="preserve">. </w:t>
+      </w:r>
+    </w:p>
+    <w:p>
+      <w:pPr>
+        <w:pStyle w:val="FootnoteText"/>
+      </w:pPr>
+    </w:p>
+  </w:footnote>
+</w:footnotes>
 </file>
 
 <file path=word/numbering.xml><?xml version="1.0" encoding="utf-8"?>
@@ -23125,6 +23272,42 @@
       <w:shd w:val="clear" w:color="auto" w:fill="E1DFDD"/>
     </w:rPr>
   </w:style>
+  <w:style w:type="paragraph" w:styleId="FootnoteText">
+    <w:name w:val="footnote text"/>
+    <w:basedOn w:val="Normal"/>
+    <w:link w:val="FootnoteTextChar"/>
+    <w:uiPriority w:val="99"/>
+    <w:semiHidden/>
+    <w:unhideWhenUsed/>
+    <w:rsid w:val="008063E0"/>
+    <w:rPr>
+      <w:sz w:val="20"/>
+      <w:szCs w:val="20"/>
+    </w:rPr>
+  </w:style>
+  <w:style w:type="character" w:customStyle="1" w:styleId="FootnoteTextChar">
+    <w:name w:val="Footnote Text Char"/>
+    <w:basedOn w:val="DefaultParagraphFont"/>
+    <w:link w:val="FootnoteText"/>
+    <w:uiPriority w:val="99"/>
+    <w:semiHidden/>
+    <w:rsid w:val="008063E0"/>
+    <w:rPr>
+      <w:sz w:val="20"/>
+      <w:szCs w:val="20"/>
+    </w:rPr>
+  </w:style>
+  <w:style w:type="character" w:styleId="FootnoteReference">
+    <w:name w:val="footnote reference"/>
+    <w:basedOn w:val="DefaultParagraphFont"/>
+    <w:uiPriority w:val="99"/>
+    <w:semiHidden/>
+    <w:unhideWhenUsed/>
+    <w:rsid w:val="008063E0"/>
+    <w:rPr>
+      <w:vertAlign w:val="superscript"/>
+    </w:rPr>
+  </w:style>
 </w:styles>
 </file>
 
@@ -23453,7 +23636,7 @@
 </file>
 
 <file path=customXml/itemProps1.xml><?xml version="1.0" encoding="utf-8"?>
-<ds:datastoreItem xmlns:ds="http://schemas.openxmlformats.org/officeDocument/2006/customXml" ds:itemID="{C85B5DBA-9B70-314D-9E20-EE207A63A994}">
+<ds:datastoreItem xmlns:ds="http://schemas.openxmlformats.org/officeDocument/2006/customXml" ds:itemID="{2E540DFF-1153-B843-A0F2-338C36CBAD66}">
   <ds:schemaRefs>
     <ds:schemaRef ds:uri="http://schemas.openxmlformats.org/officeDocument/2006/bibliography"/>
   </ds:schemaRefs>

</xml_diff>